<commit_message>
Update 9/12/2023 3:25PM EST
Update as of 3:25PM EST on 9/12/2023.
</commit_message>
<xml_diff>
--- a/&SPECIFIC/&FACE WAR CRIME PREVENTION/20230912 - MCE123 Technology Development - Face War Crime Prevention Security Systems - v1.0.1.5.docx
+++ b/&SPECIFIC/&FACE WAR CRIME PREVENTION/20230912 - MCE123 Technology Development - Face War Crime Prevention Security Systems - v1.0.1.5.docx
@@ -207,7 +207,7 @@
           <w:sz w:val="28"/>
           <w:szCs w:val="28"/>
         </w:rPr>
-        <w:t>9/12/2023 1:27:27 PM</w:t>
+        <w:t>9/12/2023 3:24:22 PM</w:t>
       </w:r>
     </w:p>
     <w:p>
@@ -536,7 +536,6 @@
         </w:rPr>
         <w:t>NEVER BE ALLOWED</w:t>
       </w:r>
-      <w:proofErr w:type="gramStart"/>
       <w:r>
         <w:rPr>
           <w:rFonts w:ascii="Courier New" w:hAnsi="Courier New" w:cs="Courier New"/>
@@ -554,11 +553,7 @@
         <w:t xml:space="preserve"> </w:t>
       </w:r>
       <w:r>
-        <w:t xml:space="preserve">  </w:t>
-      </w:r>
-      <w:proofErr w:type="gramEnd"/>
-      <w:r>
-        <w:t xml:space="preserve">                        </w:t>
+        <w:t xml:space="preserve">                          </w:t>
       </w:r>
       <w:r>
         <w:rPr>
@@ -632,7 +627,6 @@
         </w:rPr>
         <w:t xml:space="preserve">CRIME </w:t>
       </w:r>
-      <w:proofErr w:type="gramStart"/>
       <w:r>
         <w:rPr>
           <w:b/>
@@ -648,7 +642,6 @@
         </w:rPr>
         <w:t>;</w:t>
       </w:r>
-      <w:proofErr w:type="gramEnd"/>
     </w:p>
     <w:p>
       <w:pPr>
@@ -685,7 +678,6 @@
         </w:rPr>
         <w:t xml:space="preserve">ANY </w:t>
       </w:r>
-      <w:proofErr w:type="gramStart"/>
       <w:r>
         <w:rPr>
           <w:b/>
@@ -701,7 +693,6 @@
         </w:rPr>
         <w:t>;</w:t>
       </w:r>
-      <w:proofErr w:type="gramEnd"/>
     </w:p>
     <w:p>
       <w:pPr>
@@ -744,16 +735,7 @@
           <w:bCs/>
           <w:color w:val="FF0000"/>
         </w:rPr>
-        <w:t xml:space="preserve">BEARD </w:t>
-      </w:r>
-      <w:proofErr w:type="gramStart"/>
-      <w:r>
-        <w:rPr>
-          <w:b/>
-          <w:bCs/>
-          <w:color w:val="FF0000"/>
-        </w:rPr>
-        <w:t>FEEL</w:t>
+        <w:t>BEARD FEEL</w:t>
       </w:r>
       <w:r>
         <w:rPr>
@@ -762,7 +744,6 @@
         </w:rPr>
         <w:t>;</w:t>
       </w:r>
-      <w:proofErr w:type="gramEnd"/>
     </w:p>
     <w:p>
       <w:pPr>
@@ -805,16 +786,7 @@
           <w:bCs/>
           <w:color w:val="FF0000"/>
         </w:rPr>
-        <w:t xml:space="preserve">FACE </w:t>
-      </w:r>
-      <w:proofErr w:type="gramStart"/>
-      <w:r>
-        <w:rPr>
-          <w:b/>
-          <w:bCs/>
-          <w:color w:val="FF0000"/>
-        </w:rPr>
-        <w:t>ACHE</w:t>
+        <w:t>FACE ACHE</w:t>
       </w:r>
       <w:r>
         <w:rPr>
@@ -823,7 +795,6 @@
         </w:rPr>
         <w:t>;</w:t>
       </w:r>
-      <w:proofErr w:type="gramEnd"/>
     </w:p>
     <w:p>
       <w:pPr>
@@ -866,32 +837,7 @@
           <w:bCs/>
           <w:color w:val="FF0000"/>
         </w:rPr>
-        <w:t xml:space="preserve">FACE </w:t>
-      </w:r>
-      <w:proofErr w:type="gramStart"/>
-      <w:r>
-        <w:rPr>
-          <w:b/>
-          <w:bCs/>
-          <w:color w:val="FF0000"/>
-        </w:rPr>
-        <w:t>AC</w:t>
-      </w:r>
-      <w:r>
-        <w:rPr>
-          <w:b/>
-          <w:bCs/>
-          <w:color w:val="FF0000"/>
-        </w:rPr>
-        <w:t>N</w:t>
-      </w:r>
-      <w:r>
-        <w:rPr>
-          <w:b/>
-          <w:bCs/>
-          <w:color w:val="FF0000"/>
-        </w:rPr>
-        <w:t>E</w:t>
+        <w:t>FACE ACNE</w:t>
       </w:r>
       <w:r>
         <w:rPr>
@@ -900,7 +846,6 @@
         </w:rPr>
         <w:t>;</w:t>
       </w:r>
-      <w:proofErr w:type="gramEnd"/>
     </w:p>
     <w:p>
       <w:pPr>
@@ -943,16 +888,7 @@
           <w:bCs/>
           <w:color w:val="FF0000"/>
         </w:rPr>
-        <w:t xml:space="preserve">FACE </w:t>
-      </w:r>
-      <w:proofErr w:type="gramStart"/>
-      <w:r>
-        <w:rPr>
-          <w:b/>
-          <w:bCs/>
-          <w:color w:val="FF0000"/>
-        </w:rPr>
-        <w:t>CANCER</w:t>
+        <w:t>FACE CANCER</w:t>
       </w:r>
       <w:r>
         <w:rPr>
@@ -961,7 +897,6 @@
         </w:rPr>
         <w:t>;</w:t>
       </w:r>
-      <w:proofErr w:type="gramEnd"/>
     </w:p>
     <w:p>
       <w:pPr>
@@ -1004,16 +939,7 @@
           <w:bCs/>
           <w:color w:val="FF0000"/>
         </w:rPr>
-        <w:t xml:space="preserve">FACE </w:t>
-      </w:r>
-      <w:proofErr w:type="gramStart"/>
-      <w:r>
-        <w:rPr>
-          <w:b/>
-          <w:bCs/>
-          <w:color w:val="FF0000"/>
-        </w:rPr>
-        <w:t>COMMAND</w:t>
+        <w:t>FACE COMMAND</w:t>
       </w:r>
       <w:r>
         <w:rPr>
@@ -1022,7 +948,6 @@
         </w:rPr>
         <w:t>;</w:t>
       </w:r>
-      <w:proofErr w:type="gramEnd"/>
     </w:p>
     <w:p>
       <w:pPr>
@@ -1065,16 +990,7 @@
           <w:bCs/>
           <w:color w:val="FF0000"/>
         </w:rPr>
-        <w:t xml:space="preserve">FACE </w:t>
-      </w:r>
-      <w:proofErr w:type="gramStart"/>
-      <w:r>
-        <w:rPr>
-          <w:b/>
-          <w:bCs/>
-          <w:color w:val="FF0000"/>
-        </w:rPr>
-        <w:t>COMMANDS</w:t>
+        <w:t>FACE COMMANDS</w:t>
       </w:r>
       <w:r>
         <w:rPr>
@@ -1083,7 +999,6 @@
         </w:rPr>
         <w:t>;</w:t>
       </w:r>
-      <w:proofErr w:type="gramEnd"/>
     </w:p>
     <w:p>
       <w:pPr>
@@ -1126,16 +1041,7 @@
           <w:bCs/>
           <w:color w:val="FF0000"/>
         </w:rPr>
-        <w:t xml:space="preserve">FACE </w:t>
-      </w:r>
-      <w:proofErr w:type="gramStart"/>
-      <w:r>
-        <w:rPr>
-          <w:b/>
-          <w:bCs/>
-          <w:color w:val="FF0000"/>
-        </w:rPr>
-        <w:t>DAMAGE</w:t>
+        <w:t>FACE DAMAGE</w:t>
       </w:r>
       <w:r>
         <w:rPr>
@@ -1144,7 +1050,6 @@
         </w:rPr>
         <w:t>;</w:t>
       </w:r>
-      <w:proofErr w:type="gramEnd"/>
     </w:p>
     <w:p>
       <w:pPr>
@@ -1187,16 +1092,7 @@
           <w:bCs/>
           <w:color w:val="FF0000"/>
         </w:rPr>
-        <w:t xml:space="preserve">FACE </w:t>
-      </w:r>
-      <w:proofErr w:type="gramStart"/>
-      <w:r>
-        <w:rPr>
-          <w:b/>
-          <w:bCs/>
-          <w:color w:val="FF0000"/>
-        </w:rPr>
-        <w:t>ITCHINESS</w:t>
+        <w:t>FACE ITCHINESS</w:t>
       </w:r>
       <w:r>
         <w:rPr>
@@ -1205,7 +1101,6 @@
         </w:rPr>
         <w:t>;</w:t>
       </w:r>
-      <w:proofErr w:type="gramEnd"/>
     </w:p>
     <w:p>
       <w:pPr>
@@ -1248,16 +1143,7 @@
           <w:bCs/>
           <w:color w:val="FF0000"/>
         </w:rPr>
-        <w:t xml:space="preserve">FACE </w:t>
-      </w:r>
-      <w:proofErr w:type="gramStart"/>
-      <w:r>
-        <w:rPr>
-          <w:b/>
-          <w:bCs/>
-          <w:color w:val="FF0000"/>
-        </w:rPr>
-        <w:t>PAIN</w:t>
+        <w:t>FACE PAIN</w:t>
       </w:r>
       <w:r>
         <w:rPr>
@@ -1266,7 +1152,6 @@
         </w:rPr>
         <w:t>;</w:t>
       </w:r>
-      <w:proofErr w:type="gramEnd"/>
     </w:p>
     <w:p>
       <w:pPr>
@@ -1309,16 +1194,7 @@
           <w:bCs/>
           <w:color w:val="FF0000"/>
         </w:rPr>
-        <w:t xml:space="preserve">FACE </w:t>
-      </w:r>
-      <w:proofErr w:type="gramStart"/>
-      <w:r>
-        <w:rPr>
-          <w:b/>
-          <w:bCs/>
-          <w:color w:val="FF0000"/>
-        </w:rPr>
-        <w:t>PUMP</w:t>
+        <w:t>FACE PUMP</w:t>
       </w:r>
       <w:r>
         <w:rPr>
@@ -1327,7 +1203,6 @@
         </w:rPr>
         <w:t>;</w:t>
       </w:r>
-      <w:proofErr w:type="gramEnd"/>
     </w:p>
     <w:p>
       <w:pPr>
@@ -1370,16 +1245,7 @@
           <w:bCs/>
           <w:color w:val="FF0000"/>
         </w:rPr>
-        <w:t xml:space="preserve">FACE SENSORY </w:t>
-      </w:r>
-      <w:proofErr w:type="gramStart"/>
-      <w:r>
-        <w:rPr>
-          <w:b/>
-          <w:bCs/>
-          <w:color w:val="FF0000"/>
-        </w:rPr>
-        <w:t>MOVEMENT</w:t>
+        <w:t>FACE SENSORY MOVEMENT</w:t>
       </w:r>
       <w:r>
         <w:rPr>
@@ -1388,7 +1254,6 @@
         </w:rPr>
         <w:t>;</w:t>
       </w:r>
-      <w:proofErr w:type="gramEnd"/>
     </w:p>
     <w:p>
       <w:pPr>
@@ -1431,16 +1296,7 @@
           <w:bCs/>
           <w:color w:val="FF0000"/>
         </w:rPr>
-        <w:t xml:space="preserve">FACE </w:t>
-      </w:r>
-      <w:proofErr w:type="gramStart"/>
-      <w:r>
-        <w:rPr>
-          <w:b/>
-          <w:bCs/>
-          <w:color w:val="FF0000"/>
-        </w:rPr>
-        <w:t>SMEAR</w:t>
+        <w:t>FACE SMEAR</w:t>
       </w:r>
       <w:r>
         <w:rPr>
@@ -1449,7 +1305,6 @@
         </w:rPr>
         <w:t>;</w:t>
       </w:r>
-      <w:proofErr w:type="gramEnd"/>
     </w:p>
     <w:p>
       <w:pPr>
@@ -1492,16 +1347,7 @@
           <w:bCs/>
           <w:color w:val="FF0000"/>
         </w:rPr>
-        <w:t xml:space="preserve">FACE </w:t>
-      </w:r>
-      <w:proofErr w:type="gramStart"/>
-      <w:r>
-        <w:rPr>
-          <w:b/>
-          <w:bCs/>
-          <w:color w:val="FF0000"/>
-        </w:rPr>
-        <w:t>TORTURE</w:t>
+        <w:t>FACE TORTURE</w:t>
       </w:r>
       <w:r>
         <w:rPr>
@@ -1510,7 +1356,6 @@
         </w:rPr>
         <w:t>;</w:t>
       </w:r>
-      <w:proofErr w:type="gramEnd"/>
     </w:p>
     <w:p>
       <w:pPr>
@@ -1553,16 +1398,7 @@
           <w:bCs/>
           <w:color w:val="FF0000"/>
         </w:rPr>
-        <w:t xml:space="preserve">FACE </w:t>
-      </w:r>
-      <w:proofErr w:type="gramStart"/>
-      <w:r>
-        <w:rPr>
-          <w:b/>
-          <w:bCs/>
-          <w:color w:val="FF0000"/>
-        </w:rPr>
-        <w:t>TOUCH</w:t>
+        <w:t>FACE TOUCH</w:t>
       </w:r>
       <w:r>
         <w:rPr>
@@ -1571,7 +1407,6 @@
         </w:rPr>
         <w:t>;</w:t>
       </w:r>
-      <w:proofErr w:type="gramEnd"/>
     </w:p>
     <w:p>
       <w:pPr>
@@ -1614,16 +1449,7 @@
           <w:bCs/>
           <w:color w:val="FF0000"/>
         </w:rPr>
-        <w:t xml:space="preserve">FACE </w:t>
-      </w:r>
-      <w:proofErr w:type="gramStart"/>
-      <w:r>
-        <w:rPr>
-          <w:b/>
-          <w:bCs/>
-          <w:color w:val="FF0000"/>
-        </w:rPr>
-        <w:t>WARRANT</w:t>
+        <w:t>FACE WARRANT</w:t>
       </w:r>
       <w:r>
         <w:rPr>
@@ -1632,7 +1458,6 @@
         </w:rPr>
         <w:t>;</w:t>
       </w:r>
-      <w:proofErr w:type="gramEnd"/>
     </w:p>
     <w:p>
       <w:pPr>
@@ -1675,32 +1500,7 @@
           <w:bCs/>
           <w:color w:val="FF0000"/>
         </w:rPr>
-        <w:t xml:space="preserve">FACE </w:t>
-      </w:r>
-      <w:proofErr w:type="gramStart"/>
-      <w:r>
-        <w:rPr>
-          <w:b/>
-          <w:bCs/>
-          <w:color w:val="FF0000"/>
-        </w:rPr>
-        <w:t>AC</w:t>
-      </w:r>
-      <w:r>
-        <w:rPr>
-          <w:b/>
-          <w:bCs/>
-          <w:color w:val="FF0000"/>
-        </w:rPr>
-        <w:t>N</w:t>
-      </w:r>
-      <w:r>
-        <w:rPr>
-          <w:b/>
-          <w:bCs/>
-          <w:color w:val="FF0000"/>
-        </w:rPr>
-        <w:t>E</w:t>
+        <w:t>FACE ACNE</w:t>
       </w:r>
       <w:r>
         <w:rPr>
@@ -1709,7 +1509,6 @@
         </w:rPr>
         <w:t>;</w:t>
       </w:r>
-      <w:proofErr w:type="gramEnd"/>
     </w:p>
     <w:p>
       <w:pPr>
@@ -1753,16 +1552,7 @@
           <w:bCs/>
           <w:color w:val="FF0000"/>
         </w:rPr>
-        <w:t xml:space="preserve">FACIAL </w:t>
-      </w:r>
-      <w:proofErr w:type="gramStart"/>
-      <w:r>
-        <w:rPr>
-          <w:b/>
-          <w:bCs/>
-          <w:color w:val="FF0000"/>
-        </w:rPr>
-        <w:t>ALTERATIONS</w:t>
+        <w:t>FACIAL ALTERATIONS</w:t>
       </w:r>
       <w:r>
         <w:rPr>
@@ -1771,7 +1561,6 @@
         </w:rPr>
         <w:t>;</w:t>
       </w:r>
-      <w:proofErr w:type="gramEnd"/>
     </w:p>
     <w:p>
       <w:pPr>
@@ -1814,16 +1603,7 @@
           <w:bCs/>
           <w:color w:val="FF0000"/>
         </w:rPr>
-        <w:t xml:space="preserve">FACIAL CUM </w:t>
-      </w:r>
-      <w:proofErr w:type="gramStart"/>
-      <w:r>
-        <w:rPr>
-          <w:b/>
-          <w:bCs/>
-          <w:color w:val="FF0000"/>
-        </w:rPr>
-        <w:t>SHOT</w:t>
+        <w:t>FACIAL CUM SHOT</w:t>
       </w:r>
       <w:r>
         <w:rPr>
@@ -1832,7 +1612,6 @@
         </w:rPr>
         <w:t>;</w:t>
       </w:r>
-      <w:proofErr w:type="gramEnd"/>
     </w:p>
     <w:p>
       <w:pPr>
@@ -1875,16 +1654,7 @@
           <w:bCs/>
           <w:color w:val="FF0000"/>
         </w:rPr>
-        <w:t xml:space="preserve">HURT </w:t>
-      </w:r>
-      <w:proofErr w:type="gramStart"/>
-      <w:r>
-        <w:rPr>
-          <w:b/>
-          <w:bCs/>
-          <w:color w:val="FF0000"/>
-        </w:rPr>
-        <w:t>FACE</w:t>
+        <w:t>HURT FACE</w:t>
       </w:r>
       <w:r>
         <w:rPr>
@@ -1893,7 +1663,6 @@
         </w:rPr>
         <w:t>;</w:t>
       </w:r>
-      <w:proofErr w:type="gramEnd"/>
     </w:p>
     <w:p>
       <w:pPr>
@@ -1930,14 +1699,37 @@
         </w:rPr>
         <w:t xml:space="preserve">ANY </w:t>
       </w:r>
-      <w:proofErr w:type="gramStart"/>
-      <w:r>
-        <w:rPr>
-          <w:b/>
-          <w:bCs/>
-          <w:color w:val="FF0000"/>
-        </w:rPr>
-        <w:t>PIMPLE</w:t>
+      <w:r>
+        <w:rPr>
+          <w:b/>
+          <w:bCs/>
+          <w:color w:val="FF0000"/>
+        </w:rPr>
+        <w:t xml:space="preserve">PENIS </w:t>
+      </w:r>
+      <w:r>
+        <w:rPr>
+          <w:b/>
+          <w:bCs/>
+          <w:color w:val="FF0000"/>
+        </w:rPr>
+        <w:t>&amp;</w:t>
+      </w:r>
+      <w:r>
+        <w:rPr>
+          <w:b/>
+          <w:bCs/>
+          <w:color w:val="FF0000"/>
+        </w:rPr>
+        <w:t xml:space="preserve"> </w:t>
+      </w:r>
+      <w:r>
+        <w:rPr>
+          <w:b/>
+          <w:bCs/>
+          <w:color w:val="FF0000"/>
+        </w:rPr>
+        <w:t>CARROTS</w:t>
       </w:r>
       <w:r>
         <w:rPr>
@@ -1946,7 +1738,6 @@
         </w:rPr>
         <w:t>;</w:t>
       </w:r>
-      <w:proofErr w:type="gramEnd"/>
     </w:p>
     <w:p>
       <w:pPr>
@@ -1989,16 +1780,7 @@
           <w:bCs/>
           <w:color w:val="FF0000"/>
         </w:rPr>
-        <w:t xml:space="preserve">PUFFY </w:t>
-      </w:r>
-      <w:proofErr w:type="gramStart"/>
-      <w:r>
-        <w:rPr>
-          <w:b/>
-          <w:bCs/>
-          <w:color w:val="FF0000"/>
-        </w:rPr>
-        <w:t>CHEEKS</w:t>
+        <w:t>PIMPLE</w:t>
       </w:r>
       <w:r>
         <w:rPr>
@@ -2007,7 +1789,6 @@
         </w:rPr>
         <w:t>;</w:t>
       </w:r>
-      <w:proofErr w:type="gramEnd"/>
     </w:p>
     <w:p>
       <w:pPr>
@@ -2044,14 +1825,13 @@
         </w:rPr>
         <w:t xml:space="preserve">ANY </w:t>
       </w:r>
-      <w:proofErr w:type="gramStart"/>
-      <w:r>
-        <w:rPr>
-          <w:b/>
-          <w:bCs/>
-          <w:color w:val="FF0000"/>
-        </w:rPr>
-        <w:t>UNETIQUETTE</w:t>
+      <w:r>
+        <w:rPr>
+          <w:b/>
+          <w:bCs/>
+          <w:color w:val="FF0000"/>
+        </w:rPr>
+        <w:t>PUFFY CHEEKS</w:t>
       </w:r>
       <w:r>
         <w:rPr>
@@ -2060,7 +1840,6 @@
         </w:rPr>
         <w:t>;</w:t>
       </w:r>
-      <w:proofErr w:type="gramEnd"/>
     </w:p>
     <w:p>
       <w:pPr>
@@ -2103,16 +1882,7 @@
           <w:bCs/>
           <w:color w:val="FF0000"/>
         </w:rPr>
-        <w:t xml:space="preserve">UNNECESSARY FACE </w:t>
-      </w:r>
-      <w:proofErr w:type="gramStart"/>
-      <w:r>
-        <w:rPr>
-          <w:b/>
-          <w:bCs/>
-          <w:color w:val="FF0000"/>
-        </w:rPr>
-        <w:t>CLEANING</w:t>
+        <w:t>UNETIQUETTE</w:t>
       </w:r>
       <w:r>
         <w:rPr>
@@ -2121,7 +1891,6 @@
         </w:rPr>
         <w:t>;</w:t>
       </w:r>
-      <w:proofErr w:type="gramEnd"/>
     </w:p>
     <w:p>
       <w:pPr>
@@ -2158,7 +1927,57 @@
         </w:rPr>
         <w:t xml:space="preserve">ANY </w:t>
       </w:r>
-      <w:proofErr w:type="gramStart"/>
+      <w:r>
+        <w:rPr>
+          <w:b/>
+          <w:bCs/>
+          <w:color w:val="FF0000"/>
+        </w:rPr>
+        <w:t>UNNECESSARY FACE CLEANING</w:t>
+      </w:r>
+      <w:r>
+        <w:rPr>
+          <w:b/>
+          <w:bCs/>
+        </w:rPr>
+        <w:t>;</w:t>
+      </w:r>
+    </w:p>
+    <w:p>
+      <w:pPr>
+        <w:ind w:left="360"/>
+        <w:jc w:val="both"/>
+        <w:rPr>
+          <w:b/>
+          <w:bCs/>
+        </w:rPr>
+      </w:pPr>
+      <w:r>
+        <w:tab/>
+      </w:r>
+      <w:r>
+        <w:rPr>
+          <w:u w:val="single"/>
+        </w:rPr>
+        <w:t>PREVENTION SECURITY SYSTEM</w:t>
+      </w:r>
+      <w:r>
+        <w:rPr>
+          <w:u w:val="single"/>
+        </w:rPr>
+        <w:t>:</w:t>
+      </w:r>
+      <w:r>
+        <w:t xml:space="preserve"> </w:t>
+      </w:r>
+      <w:r>
+        <w:rPr>
+          <w:b/>
+          <w:bCs/>
+          <w:color w:val="FF0000"/>
+        </w:rPr>
+        <w:t xml:space="preserve">ANY </w:t>
+      </w:r>
       <w:r>
         <w:rPr>
           <w:b/>
@@ -2174,7 +1993,6 @@
         </w:rPr>
         <w:t>;</w:t>
       </w:r>
-      <w:proofErr w:type="gramEnd"/>
     </w:p>
     <w:p>
       <w:pPr>
@@ -2246,7 +2064,6 @@
         </w:rPr>
         <w:t xml:space="preserve">CRIME </w:t>
       </w:r>
-      <w:proofErr w:type="gramStart"/>
       <w:r>
         <w:rPr>
           <w:b/>
@@ -2263,7 +2080,6 @@
         </w:rPr>
         <w:t>;</w:t>
       </w:r>
-      <w:proofErr w:type="gramEnd"/>
     </w:p>
     <w:bookmarkEnd w:id="1"/>
     <w:p>
@@ -3575,7 +3391,6 @@
       </w:rPr>
       <w:t xml:space="preserve"> </w:t>
     </w:r>
-    <w:proofErr w:type="gramStart"/>
     <w:r>
       <w:rPr>
         <w:b/>
@@ -3601,16 +3416,7 @@
         <w:color w:val="000000" w:themeColor="text1"/>
         <w:sz w:val="18"/>
       </w:rPr>
-      <w:t xml:space="preserve">  </w:t>
-    </w:r>
-    <w:proofErr w:type="gramEnd"/>
-    <w:r>
-      <w:rPr>
-        <w:i/>
-        <w:color w:val="000000" w:themeColor="text1"/>
-        <w:sz w:val="18"/>
-      </w:rPr>
-      <w:t xml:space="preserve">      Company </w:t>
+      <w:t xml:space="preserve">        Company </w:t>
     </w:r>
     <w:r>
       <w:rPr>

</xml_diff>